<commit_message>
Actualizacion de la Documentacion :memo:
</commit_message>
<xml_diff>
--- a/DOCUMENTACION MES/Servidor Web MES - Configuración Servidor.docx
+++ b/DOCUMENTACION MES/Servidor Web MES - Configuración Servidor.docx
@@ -459,13 +459,11 @@
         <w:t>é</w:t>
       </w:r>
       <w:r>
-        <w:t>TODOS</w:t>
-      </w:r>
-    </w:p>
-    <w:p>
-      <w:pPr>
-        <w:pStyle w:val="SGC-Cuerpo"/>
-      </w:pPr>
+        <w:t>TODO</w:t>
+      </w:r>
+      <w:r>
+        <w:t>s</w:t>
+      </w:r>
     </w:p>
     <w:p>
       <w:pPr>
@@ -792,6 +790,12 @@
     </w:p>
     <w:p>
       <w:pPr>
+        <w:pStyle w:val="SGC-Cuerpo"/>
+        <w:ind w:left="1068"/>
+      </w:pPr>
+    </w:p>
+    <w:p>
+      <w:pPr>
         <w:tabs>
           <w:tab w:val="left" w:pos="3293"/>
         </w:tabs>
@@ -801,12 +805,8 @@
       </w:pPr>
     </w:p>
     <w:sectPr>
-      <w:headerReference w:type="even" r:id="rId10"/>
-      <w:headerReference w:type="default" r:id="rId11"/>
-      <w:footerReference w:type="even" r:id="rId12"/>
-      <w:footerReference w:type="default" r:id="rId13"/>
-      <w:headerReference w:type="first" r:id="rId14"/>
-      <w:footerReference w:type="first" r:id="rId15"/>
+      <w:headerReference w:type="default" r:id="rId10"/>
+      <w:footerReference w:type="default" r:id="rId11"/>
       <w:pgSz w:w="11906" w:h="16838"/>
       <w:pgMar w:top="1417" w:right="1701" w:bottom="1417" w:left="1701" w:header="708" w:footer="708" w:gutter="0"/>
       <w:cols w:space="708"/>
@@ -836,16 +836,6 @@
 </file>
 
 <file path=word/footer1.xml><?xml version="1.0" encoding="utf-8"?>
-<w:ftr xmlns:wpc="http://schemas.microsoft.com/office/word/2010/wordprocessingCanvas" xmlns:cx="http://schemas.microsoft.com/office/drawing/2014/chartex" xmlns:cx1="http://schemas.microsoft.com/office/drawing/2015/9/8/chartex" xmlns:cx2="http://schemas.microsoft.com/office/drawing/2015/10/21/chartex" xmlns:cx3="http://schemas.microsoft.com/office/drawing/2016/5/9/chartex" xmlns:cx4="http://schemas.microsoft.com/office/drawing/2016/5/10/chartex" xmlns:cx5="http://schemas.microsoft.com/office/drawing/2016/5/11/chartex" xmlns:cx6="http://schemas.microsoft.com/office/drawing/2016/5/12/chartex" xmlns:cx7="http://schemas.microsoft.com/office/drawing/2016/5/13/chartex" xmlns:cx8="http://schemas.microsoft.com/office/drawing/2016/5/14/chartex" xmlns:mc="http://schemas.openxmlformats.org/markup-compatibility/2006" xmlns:aink="http://schemas.microsoft.com/office/drawing/2016/ink" xmlns:am3d="http://schemas.microsoft.com/office/drawing/2017/model3d" xmlns:o="urn:schemas-microsoft-com:office:office" xmlns:oel="http://schemas.microsoft.com/office/2019/extlst" xmlns:r="http://schemas.openxmlformats.org/officeDocument/2006/relationships" xmlns:m="http://schemas.openxmlformats.org/officeDocument/2006/math" xmlns:v="urn:schemas-microsoft-com:vml" xmlns:wp14="http://schemas.microsoft.com/office/word/2010/wordprocessingDrawing" xmlns:wp="http://schemas.openxmlformats.org/drawingml/2006/wordprocessingDrawing" xmlns:w10="urn:schemas-microsoft-com:office:word" xmlns:w="http://schemas.openxmlformats.org/wordprocessingml/2006/main" xmlns:w14="http://schemas.microsoft.com/office/word/2010/wordml" xmlns:w15="http://schemas.microsoft.com/office/word/2012/wordml" xmlns:w16cex="http://schemas.microsoft.com/office/word/2018/wordml/cex" xmlns:w16cid="http://schemas.microsoft.com/office/word/2016/wordml/cid" xmlns:w16="http://schemas.microsoft.com/office/word/2018/wordml" xmlns:w16sdtdh="http://schemas.microsoft.com/office/word/2020/wordml/sdtdatahash" xmlns:w16se="http://schemas.microsoft.com/office/word/2015/wordml/symex" xmlns:wpg="http://schemas.microsoft.com/office/word/2010/wordprocessingGroup" xmlns:wpi="http://schemas.microsoft.com/office/word/2010/wordprocessingInk" xmlns:wne="http://schemas.microsoft.com/office/word/2006/wordml" xmlns:wps="http://schemas.microsoft.com/office/word/2010/wordprocessingShape" mc:Ignorable="w14 w15 w16se w16cid w16 w16cex w16sdtdh wp14">
-  <w:p>
-    <w:pPr>
-      <w:pStyle w:val="Piedepgina"/>
-    </w:pPr>
-  </w:p>
-</w:ftr>
-</file>
-
-<file path=word/footer2.xml><?xml version="1.0" encoding="utf-8"?>
 <w:ftr xmlns:wpc="http://schemas.microsoft.com/office/word/2010/wordprocessingCanvas" xmlns:cx="http://schemas.microsoft.com/office/drawing/2014/chartex" xmlns:cx1="http://schemas.microsoft.com/office/drawing/2015/9/8/chartex" xmlns:cx2="http://schemas.microsoft.com/office/drawing/2015/10/21/chartex" xmlns:cx3="http://schemas.microsoft.com/office/drawing/2016/5/9/chartex" xmlns:cx4="http://schemas.microsoft.com/office/drawing/2016/5/10/chartex" xmlns:cx5="http://schemas.microsoft.com/office/drawing/2016/5/11/chartex" xmlns:cx6="http://schemas.microsoft.com/office/drawing/2016/5/12/chartex" xmlns:cx7="http://schemas.microsoft.com/office/drawing/2016/5/13/chartex" xmlns:cx8="http://schemas.microsoft.com/office/drawing/2016/5/14/chartex" xmlns:mc="http://schemas.openxmlformats.org/markup-compatibility/2006" xmlns:aink="http://schemas.microsoft.com/office/drawing/2016/ink" xmlns:am3d="http://schemas.microsoft.com/office/drawing/2017/model3d" xmlns:o="urn:schemas-microsoft-com:office:office" xmlns:oel="http://schemas.microsoft.com/office/2019/extlst" xmlns:r="http://schemas.openxmlformats.org/officeDocument/2006/relationships" xmlns:m="http://schemas.openxmlformats.org/officeDocument/2006/math" xmlns:v="urn:schemas-microsoft-com:vml" xmlns:wp14="http://schemas.microsoft.com/office/word/2010/wordprocessingDrawing" xmlns:wp="http://schemas.openxmlformats.org/drawingml/2006/wordprocessingDrawing" xmlns:w10="urn:schemas-microsoft-com:office:word" xmlns:w="http://schemas.openxmlformats.org/wordprocessingml/2006/main" xmlns:w14="http://schemas.microsoft.com/office/word/2010/wordml" xmlns:w15="http://schemas.microsoft.com/office/word/2012/wordml" xmlns:w16cex="http://schemas.microsoft.com/office/word/2018/wordml/cex" xmlns:w16cid="http://schemas.microsoft.com/office/word/2016/wordml/cid" xmlns:w16="http://schemas.microsoft.com/office/word/2018/wordml" xmlns:w16sdtdh="http://schemas.microsoft.com/office/word/2020/wordml/sdtdatahash" xmlns:w16se="http://schemas.microsoft.com/office/word/2015/wordml/symex" xmlns:wpg="http://schemas.microsoft.com/office/word/2010/wordprocessingGroup" xmlns:wpi="http://schemas.microsoft.com/office/word/2010/wordprocessingInk" xmlns:wne="http://schemas.microsoft.com/office/word/2006/wordml" xmlns:wps="http://schemas.microsoft.com/office/word/2010/wordprocessingShape" mc:Ignorable="w14 w15 w16se w16cid w16 w16cex w16sdtdh wp14">
   <w:tbl>
     <w:tblPr>
@@ -982,16 +972,6 @@
 </w:ftr>
 </file>
 
-<file path=word/footer3.xml><?xml version="1.0" encoding="utf-8"?>
-<w:ftr xmlns:wpc="http://schemas.microsoft.com/office/word/2010/wordprocessingCanvas" xmlns:cx="http://schemas.microsoft.com/office/drawing/2014/chartex" xmlns:cx1="http://schemas.microsoft.com/office/drawing/2015/9/8/chartex" xmlns:cx2="http://schemas.microsoft.com/office/drawing/2015/10/21/chartex" xmlns:cx3="http://schemas.microsoft.com/office/drawing/2016/5/9/chartex" xmlns:cx4="http://schemas.microsoft.com/office/drawing/2016/5/10/chartex" xmlns:cx5="http://schemas.microsoft.com/office/drawing/2016/5/11/chartex" xmlns:cx6="http://schemas.microsoft.com/office/drawing/2016/5/12/chartex" xmlns:cx7="http://schemas.microsoft.com/office/drawing/2016/5/13/chartex" xmlns:cx8="http://schemas.microsoft.com/office/drawing/2016/5/14/chartex" xmlns:mc="http://schemas.openxmlformats.org/markup-compatibility/2006" xmlns:aink="http://schemas.microsoft.com/office/drawing/2016/ink" xmlns:am3d="http://schemas.microsoft.com/office/drawing/2017/model3d" xmlns:o="urn:schemas-microsoft-com:office:office" xmlns:oel="http://schemas.microsoft.com/office/2019/extlst" xmlns:r="http://schemas.openxmlformats.org/officeDocument/2006/relationships" xmlns:m="http://schemas.openxmlformats.org/officeDocument/2006/math" xmlns:v="urn:schemas-microsoft-com:vml" xmlns:wp14="http://schemas.microsoft.com/office/word/2010/wordprocessingDrawing" xmlns:wp="http://schemas.openxmlformats.org/drawingml/2006/wordprocessingDrawing" xmlns:w10="urn:schemas-microsoft-com:office:word" xmlns:w="http://schemas.openxmlformats.org/wordprocessingml/2006/main" xmlns:w14="http://schemas.microsoft.com/office/word/2010/wordml" xmlns:w15="http://schemas.microsoft.com/office/word/2012/wordml" xmlns:w16cex="http://schemas.microsoft.com/office/word/2018/wordml/cex" xmlns:w16cid="http://schemas.microsoft.com/office/word/2016/wordml/cid" xmlns:w16="http://schemas.microsoft.com/office/word/2018/wordml" xmlns:w16sdtdh="http://schemas.microsoft.com/office/word/2020/wordml/sdtdatahash" xmlns:w16se="http://schemas.microsoft.com/office/word/2015/wordml/symex" xmlns:wpg="http://schemas.microsoft.com/office/word/2010/wordprocessingGroup" xmlns:wpi="http://schemas.microsoft.com/office/word/2010/wordprocessingInk" xmlns:wne="http://schemas.microsoft.com/office/word/2006/wordml" xmlns:wps="http://schemas.microsoft.com/office/word/2010/wordprocessingShape" mc:Ignorable="w14 w15 w16se w16cid w16 w16cex w16sdtdh wp14">
-  <w:p>
-    <w:pPr>
-      <w:pStyle w:val="Piedepgina"/>
-    </w:pPr>
-  </w:p>
-</w:ftr>
-</file>
-
 <file path=word/footnotes.xml><?xml version="1.0" encoding="utf-8"?>
 <w:footnotes xmlns:wpc="http://schemas.microsoft.com/office/word/2010/wordprocessingCanvas" xmlns:cx="http://schemas.microsoft.com/office/drawing/2014/chartex" xmlns:cx1="http://schemas.microsoft.com/office/drawing/2015/9/8/chartex" xmlns:cx2="http://schemas.microsoft.com/office/drawing/2015/10/21/chartex" xmlns:cx3="http://schemas.microsoft.com/office/drawing/2016/5/9/chartex" xmlns:cx4="http://schemas.microsoft.com/office/drawing/2016/5/10/chartex" xmlns:cx5="http://schemas.microsoft.com/office/drawing/2016/5/11/chartex" xmlns:cx6="http://schemas.microsoft.com/office/drawing/2016/5/12/chartex" xmlns:cx7="http://schemas.microsoft.com/office/drawing/2016/5/13/chartex" xmlns:cx8="http://schemas.microsoft.com/office/drawing/2016/5/14/chartex" xmlns:mc="http://schemas.openxmlformats.org/markup-compatibility/2006" xmlns:aink="http://schemas.microsoft.com/office/drawing/2016/ink" xmlns:am3d="http://schemas.microsoft.com/office/drawing/2017/model3d" xmlns:o="urn:schemas-microsoft-com:office:office" xmlns:oel="http://schemas.microsoft.com/office/2019/extlst" xmlns:r="http://schemas.openxmlformats.org/officeDocument/2006/relationships" xmlns:m="http://schemas.openxmlformats.org/officeDocument/2006/math" xmlns:v="urn:schemas-microsoft-com:vml" xmlns:wp14="http://schemas.microsoft.com/office/word/2010/wordprocessingDrawing" xmlns:wp="http://schemas.openxmlformats.org/drawingml/2006/wordprocessingDrawing" xmlns:w10="urn:schemas-microsoft-com:office:word" xmlns:w="http://schemas.openxmlformats.org/wordprocessingml/2006/main" xmlns:w14="http://schemas.microsoft.com/office/word/2010/wordml" xmlns:w15="http://schemas.microsoft.com/office/word/2012/wordml" xmlns:w16cex="http://schemas.microsoft.com/office/word/2018/wordml/cex" xmlns:w16cid="http://schemas.microsoft.com/office/word/2016/wordml/cid" xmlns:w16="http://schemas.microsoft.com/office/word/2018/wordml" xmlns:w16sdtdh="http://schemas.microsoft.com/office/word/2020/wordml/sdtdatahash" xmlns:w16se="http://schemas.microsoft.com/office/word/2015/wordml/symex" xmlns:wpg="http://schemas.microsoft.com/office/word/2010/wordprocessingGroup" xmlns:wpi="http://schemas.microsoft.com/office/word/2010/wordprocessingInk" xmlns:wne="http://schemas.microsoft.com/office/word/2006/wordml" xmlns:wps="http://schemas.microsoft.com/office/word/2010/wordprocessingShape" mc:Ignorable="w14 w15 w16se w16cid w16 w16cex w16sdtdh wp14">
   <w:footnote w:type="separator" w:id="-1">
@@ -1012,16 +992,6 @@
 </file>
 
 <file path=word/header1.xml><?xml version="1.0" encoding="utf-8"?>
-<w:hdr xmlns:wpc="http://schemas.microsoft.com/office/word/2010/wordprocessingCanvas" xmlns:cx="http://schemas.microsoft.com/office/drawing/2014/chartex" xmlns:cx1="http://schemas.microsoft.com/office/drawing/2015/9/8/chartex" xmlns:cx2="http://schemas.microsoft.com/office/drawing/2015/10/21/chartex" xmlns:cx3="http://schemas.microsoft.com/office/drawing/2016/5/9/chartex" xmlns:cx4="http://schemas.microsoft.com/office/drawing/2016/5/10/chartex" xmlns:cx5="http://schemas.microsoft.com/office/drawing/2016/5/11/chartex" xmlns:cx6="http://schemas.microsoft.com/office/drawing/2016/5/12/chartex" xmlns:cx7="http://schemas.microsoft.com/office/drawing/2016/5/13/chartex" xmlns:cx8="http://schemas.microsoft.com/office/drawing/2016/5/14/chartex" xmlns:mc="http://schemas.openxmlformats.org/markup-compatibility/2006" xmlns:aink="http://schemas.microsoft.com/office/drawing/2016/ink" xmlns:am3d="http://schemas.microsoft.com/office/drawing/2017/model3d" xmlns:o="urn:schemas-microsoft-com:office:office" xmlns:oel="http://schemas.microsoft.com/office/2019/extlst" xmlns:r="http://schemas.openxmlformats.org/officeDocument/2006/relationships" xmlns:m="http://schemas.openxmlformats.org/officeDocument/2006/math" xmlns:v="urn:schemas-microsoft-com:vml" xmlns:wp14="http://schemas.microsoft.com/office/word/2010/wordprocessingDrawing" xmlns:wp="http://schemas.openxmlformats.org/drawingml/2006/wordprocessingDrawing" xmlns:w10="urn:schemas-microsoft-com:office:word" xmlns:w="http://schemas.openxmlformats.org/wordprocessingml/2006/main" xmlns:w14="http://schemas.microsoft.com/office/word/2010/wordml" xmlns:w15="http://schemas.microsoft.com/office/word/2012/wordml" xmlns:w16cex="http://schemas.microsoft.com/office/word/2018/wordml/cex" xmlns:w16cid="http://schemas.microsoft.com/office/word/2016/wordml/cid" xmlns:w16="http://schemas.microsoft.com/office/word/2018/wordml" xmlns:w16sdtdh="http://schemas.microsoft.com/office/word/2020/wordml/sdtdatahash" xmlns:w16se="http://schemas.microsoft.com/office/word/2015/wordml/symex" xmlns:wpg="http://schemas.microsoft.com/office/word/2010/wordprocessingGroup" xmlns:wpi="http://schemas.microsoft.com/office/word/2010/wordprocessingInk" xmlns:wne="http://schemas.microsoft.com/office/word/2006/wordml" xmlns:wps="http://schemas.microsoft.com/office/word/2010/wordprocessingShape" mc:Ignorable="w14 w15 w16se w16cid w16 w16cex w16sdtdh wp14">
-  <w:p>
-    <w:pPr>
-      <w:pStyle w:val="Encabezado"/>
-    </w:pPr>
-  </w:p>
-</w:hdr>
-</file>
-
-<file path=word/header2.xml><?xml version="1.0" encoding="utf-8"?>
 <w:hdr xmlns:wpc="http://schemas.microsoft.com/office/word/2010/wordprocessingCanvas" xmlns:cx="http://schemas.microsoft.com/office/drawing/2014/chartex" xmlns:cx1="http://schemas.microsoft.com/office/drawing/2015/9/8/chartex" xmlns:cx2="http://schemas.microsoft.com/office/drawing/2015/10/21/chartex" xmlns:cx3="http://schemas.microsoft.com/office/drawing/2016/5/9/chartex" xmlns:cx4="http://schemas.microsoft.com/office/drawing/2016/5/10/chartex" xmlns:cx5="http://schemas.microsoft.com/office/drawing/2016/5/11/chartex" xmlns:cx6="http://schemas.microsoft.com/office/drawing/2016/5/12/chartex" xmlns:cx7="http://schemas.microsoft.com/office/drawing/2016/5/13/chartex" xmlns:cx8="http://schemas.microsoft.com/office/drawing/2016/5/14/chartex" xmlns:mc="http://schemas.openxmlformats.org/markup-compatibility/2006" xmlns:aink="http://schemas.microsoft.com/office/drawing/2016/ink" xmlns:am3d="http://schemas.microsoft.com/office/drawing/2017/model3d" xmlns:o="urn:schemas-microsoft-com:office:office" xmlns:oel="http://schemas.microsoft.com/office/2019/extlst" xmlns:r="http://schemas.openxmlformats.org/officeDocument/2006/relationships" xmlns:m="http://schemas.openxmlformats.org/officeDocument/2006/math" xmlns:v="urn:schemas-microsoft-com:vml" xmlns:wp14="http://schemas.microsoft.com/office/word/2010/wordprocessingDrawing" xmlns:wp="http://schemas.openxmlformats.org/drawingml/2006/wordprocessingDrawing" xmlns:w10="urn:schemas-microsoft-com:office:word" xmlns:w="http://schemas.openxmlformats.org/wordprocessingml/2006/main" xmlns:w14="http://schemas.microsoft.com/office/word/2010/wordml" xmlns:w15="http://schemas.microsoft.com/office/word/2012/wordml" xmlns:w16cex="http://schemas.microsoft.com/office/word/2018/wordml/cex" xmlns:w16cid="http://schemas.microsoft.com/office/word/2016/wordml/cid" xmlns:w16="http://schemas.microsoft.com/office/word/2018/wordml" xmlns:w16sdtdh="http://schemas.microsoft.com/office/word/2020/wordml/sdtdatahash" xmlns:w16se="http://schemas.microsoft.com/office/word/2015/wordml/symex" xmlns:wpg="http://schemas.microsoft.com/office/word/2010/wordprocessingGroup" xmlns:wpi="http://schemas.microsoft.com/office/word/2010/wordprocessingInk" xmlns:wne="http://schemas.microsoft.com/office/word/2006/wordml" xmlns:wps="http://schemas.microsoft.com/office/word/2010/wordprocessingShape" mc:Ignorable="w14 w15 w16se w16cid w16 w16cex w16sdtdh wp14">
   <w:tbl>
     <w:tblPr>
@@ -1270,7 +1240,28 @@
               <w:rFonts w:ascii="Arial" w:hAnsi="Arial" w:cs="Arial"/>
               <w:sz w:val="20"/>
             </w:rPr>
-            <w:t>12/09/2022</w:t>
+            <w:t>09</w:t>
+          </w:r>
+          <w:r>
+            <w:rPr>
+              <w:rFonts w:ascii="Arial" w:hAnsi="Arial" w:cs="Arial"/>
+              <w:sz w:val="20"/>
+            </w:rPr>
+            <w:t>/</w:t>
+          </w:r>
+          <w:r>
+            <w:rPr>
+              <w:rFonts w:ascii="Arial" w:hAnsi="Arial" w:cs="Arial"/>
+              <w:sz w:val="20"/>
+            </w:rPr>
+            <w:t>12</w:t>
+          </w:r>
+          <w:r>
+            <w:rPr>
+              <w:rFonts w:ascii="Arial" w:hAnsi="Arial" w:cs="Arial"/>
+              <w:sz w:val="20"/>
+            </w:rPr>
+            <w:t>/2022</w:t>
           </w:r>
         </w:p>
       </w:tc>
@@ -1421,16 +1412,6 @@
       </w:tc>
     </w:tr>
   </w:tbl>
-  <w:p>
-    <w:pPr>
-      <w:pStyle w:val="Encabezado"/>
-    </w:pPr>
-  </w:p>
-</w:hdr>
-</file>
-
-<file path=word/header3.xml><?xml version="1.0" encoding="utf-8"?>
-<w:hdr xmlns:wpc="http://schemas.microsoft.com/office/word/2010/wordprocessingCanvas" xmlns:cx="http://schemas.microsoft.com/office/drawing/2014/chartex" xmlns:cx1="http://schemas.microsoft.com/office/drawing/2015/9/8/chartex" xmlns:cx2="http://schemas.microsoft.com/office/drawing/2015/10/21/chartex" xmlns:cx3="http://schemas.microsoft.com/office/drawing/2016/5/9/chartex" xmlns:cx4="http://schemas.microsoft.com/office/drawing/2016/5/10/chartex" xmlns:cx5="http://schemas.microsoft.com/office/drawing/2016/5/11/chartex" xmlns:cx6="http://schemas.microsoft.com/office/drawing/2016/5/12/chartex" xmlns:cx7="http://schemas.microsoft.com/office/drawing/2016/5/13/chartex" xmlns:cx8="http://schemas.microsoft.com/office/drawing/2016/5/14/chartex" xmlns:mc="http://schemas.openxmlformats.org/markup-compatibility/2006" xmlns:aink="http://schemas.microsoft.com/office/drawing/2016/ink" xmlns:am3d="http://schemas.microsoft.com/office/drawing/2017/model3d" xmlns:o="urn:schemas-microsoft-com:office:office" xmlns:oel="http://schemas.microsoft.com/office/2019/extlst" xmlns:r="http://schemas.openxmlformats.org/officeDocument/2006/relationships" xmlns:m="http://schemas.openxmlformats.org/officeDocument/2006/math" xmlns:v="urn:schemas-microsoft-com:vml" xmlns:wp14="http://schemas.microsoft.com/office/word/2010/wordprocessingDrawing" xmlns:wp="http://schemas.openxmlformats.org/drawingml/2006/wordprocessingDrawing" xmlns:w10="urn:schemas-microsoft-com:office:word" xmlns:w="http://schemas.openxmlformats.org/wordprocessingml/2006/main" xmlns:w14="http://schemas.microsoft.com/office/word/2010/wordml" xmlns:w15="http://schemas.microsoft.com/office/word/2012/wordml" xmlns:w16cex="http://schemas.microsoft.com/office/word/2018/wordml/cex" xmlns:w16cid="http://schemas.microsoft.com/office/word/2016/wordml/cid" xmlns:w16="http://schemas.microsoft.com/office/word/2018/wordml" xmlns:w16sdtdh="http://schemas.microsoft.com/office/word/2020/wordml/sdtdatahash" xmlns:w16se="http://schemas.microsoft.com/office/word/2015/wordml/symex" xmlns:wpg="http://schemas.microsoft.com/office/word/2010/wordprocessingGroup" xmlns:wpi="http://schemas.microsoft.com/office/word/2010/wordprocessingInk" xmlns:wne="http://schemas.microsoft.com/office/word/2006/wordml" xmlns:wps="http://schemas.microsoft.com/office/word/2010/wordprocessingShape" mc:Ignorable="w14 w15 w16se w16cid w16 w16cex w16sdtdh wp14">
   <w:p>
     <w:pPr>
       <w:pStyle w:val="Encabezado"/>

</xml_diff>